<commit_message>
New translations Facilitators guidelines - Game of Life.docx (French)
</commit_message>
<xml_diff>
--- a/facilitation_guides/translation/fra/Facilitators guidelines - Game of Life.docx
+++ b/facilitation_guides/translation/fra/Facilitators guidelines - Game of Life.docx
@@ -103,7 +103,7 @@
                 <w:shd w:fill="auto" w:val="clear"/>
                 <w:vertAlign w:val="baseline"/>
               </w:rPr>
-              <w:t xml:space="preserve">Video Title</w:t>
+              <w:t xml:space="preserve">Titre de la vidéo</w:t>
             </w:r>
           </w:p>
         </w:tc>
@@ -216,7 +216,7 @@
                 <w:shd w:fill="auto" w:val="clear"/>
                 <w:vertAlign w:val="baseline"/>
               </w:rPr>
-              <w:t>Topic</w:t>
+              <w:t>Rubrique</w:t>
             </w:r>
           </w:p>
         </w:tc>
@@ -327,7 +327,7 @@
                 <w:shd w:fill="auto" w:val="clear"/>
                 <w:vertAlign w:val="baseline"/>
               </w:rPr>
-              <w:t>Aim(s)</w:t>
+              <w:t>Objectif(s)</w:t>
             </w:r>
           </w:p>
         </w:tc>
@@ -454,7 +454,7 @@
                 <w:shd w:fill="auto" w:val="clear"/>
                 <w:vertAlign w:val="baseline"/>
               </w:rPr>
-              <w:t>Length</w:t>
+              <w:t>Durée</w:t>
             </w:r>
           </w:p>
         </w:tc>
@@ -581,7 +581,7 @@
                 <w:shd w:fill="auto" w:val="clear"/>
                 <w:vertAlign w:val="baseline"/>
               </w:rPr>
-              <w:t xml:space="preserve">Camp Location</w:t>
+              <w:t xml:space="preserve">Lieu du camp</w:t>
             </w:r>
           </w:p>
         </w:tc>
@@ -737,7 +737,7 @@
                 <w:shd w:fill="auto" w:val="clear"/>
                 <w:vertAlign w:val="baseline"/>
               </w:rPr>
-              <w:t>Facilitators</w:t>
+              <w:t>Animateurs</w:t>
             </w:r>
           </w:p>
         </w:tc>
@@ -879,7 +879,7 @@
                 <w:shd w:fill="auto" w:val="clear"/>
                 <w:vertAlign w:val="baseline"/>
               </w:rPr>
-              <w:t xml:space="preserve">N. of students</w:t>
+              <w:t xml:space="preserve">N. des étudiants</w:t>
             </w:r>
           </w:p>
         </w:tc>
@@ -1177,7 +1177,7 @@
                 <w:shd w:fill="auto" w:val="clear"/>
                 <w:vertAlign w:val="baseline"/>
               </w:rPr>
-              <w:t>Resources</w:t>
+              <w:t xml:space="preserve">Les ressources</w:t>
             </w:r>
           </w:p>
           <w:p>
@@ -1222,7 +1222,7 @@
                 <w:shd w:fill="auto" w:val="clear"/>
                 <w:vertAlign w:val="baseline"/>
               </w:rPr>
-              <w:t>needed</w:t>
+              <w:t>nécessaires</w:t>
             </w:r>
           </w:p>
         </w:tc>
@@ -1348,7 +1348,7 @@
                 <w:shd w:fill="auto" w:val="clear"/>
                 <w:vertAlign w:val="baseline"/>
               </w:rPr>
-              <w:t>Preparations</w:t>
+              <w:t>Préparations</w:t>
             </w:r>
           </w:p>
         </w:tc>
@@ -1550,7 +1550,7 @@
                 <w:shd w:fill="auto" w:val="clear"/>
                 <w:vertAlign w:val="baseline"/>
               </w:rPr>
-              <w:t xml:space="preserve">Video time</w:t>
+              <w:t xml:space="preserve">Temps de la vidéo</w:t>
             </w:r>
           </w:p>
         </w:tc>
@@ -1614,7 +1614,7 @@
                 <w:shd w:fill="auto" w:val="clear"/>
                 <w:vertAlign w:val="baseline"/>
               </w:rPr>
-              <w:t xml:space="preserve">What facilitator does</w:t>
+              <w:t xml:space="preserve">Ce que fait le facilitateur</w:t>
             </w:r>
           </w:p>
         </w:tc>
@@ -1678,7 +1678,7 @@
                 <w:shd w:fill="auto" w:val="clear"/>
                 <w:vertAlign w:val="baseline"/>
               </w:rPr>
-              <w:t xml:space="preserve">What learners do</w:t>
+              <w:t xml:space="preserve">Ce que font les apprenants</w:t>
             </w:r>
           </w:p>
         </w:tc>
@@ -1846,7 +1846,7 @@
                 <w:shd w:fill="auto" w:val="clear"/>
                 <w:vertAlign w:val="baseline"/>
               </w:rPr>
-              <w:t xml:space="preserve">General VMC Video Introduction</w:t>
+              <w:t xml:space="preserve">Vidéo générale introduisant le CVM</w:t>
             </w:r>
           </w:p>
         </w:tc>
@@ -1958,7 +1958,7 @@
                 <w:shd w:fill="auto" w:val="clear"/>
                 <w:vertAlign w:val="baseline"/>
               </w:rPr>
-              <w:t xml:space="preserve">Video Introduction</w:t>
+              <w:t xml:space="preserve">Video d'introduction</w:t>
             </w:r>
           </w:p>
         </w:tc>
@@ -2989,7 +2989,7 @@
                 <w:shd w:fill="auto" w:val="clear"/>
                 <w:vertAlign w:val="baseline"/>
               </w:rPr>
-              <w:t xml:space="preserve">Assist the process, provoke thoughts</w:t>
+              <w:t xml:space="preserve">Faciliter le processus, susciter des pensées</w:t>
             </w:r>
           </w:p>
         </w:tc>

</xml_diff>